<commit_message>
Documentacion y todo listo
</commit_message>
<xml_diff>
--- a/Documentacion.docx
+++ b/Documentacion.docx
@@ -97,7 +97,7 @@
                     </wp:anchor>
                   </w:drawing>
                 </mc:Choice>
-                <mc:Fallback xmlns:a14="http://schemas.microsoft.com/office/drawing/2010/main" xmlns:c="http://schemas.openxmlformats.org/drawingml/2006/chart" xmlns:pic="http://schemas.openxmlformats.org/drawingml/2006/picture" xmlns:a="http://schemas.openxmlformats.org/drawingml/2006/main" xmlns:mv="urn:schemas-microsoft-com:mac:vml" xmlns:ve="http://schemas.openxmlformats.org/markup-compatibility/2006">
+                <mc:Fallback xmlns:ve="http://schemas.openxmlformats.org/markup-compatibility/2006" xmlns:mv="urn:schemas-microsoft-com:mac:vml" xmlns:a="http://schemas.openxmlformats.org/drawingml/2006/main" xmlns:pic="http://schemas.openxmlformats.org/drawingml/2006/picture" xmlns:c="http://schemas.openxmlformats.org/drawingml/2006/chart" xmlns:a14="http://schemas.microsoft.com/office/drawing/2010/main">
                   <w:pict>
                     <v:shapetype w14:anchorId="696BC117" id="_x0000_t32" coordsize="21600,21600" o:spt="32" o:oned="t" path="m,l21600,21600e" filled="f">
                       <v:path arrowok="t" fillok="f" o:connecttype="none"/>
@@ -204,7 +204,7 @@
                     </wp:anchor>
                   </w:drawing>
                 </mc:Choice>
-                <mc:Fallback xmlns:a14="http://schemas.microsoft.com/office/drawing/2010/main" xmlns:c="http://schemas.openxmlformats.org/drawingml/2006/chart" xmlns:pic="http://schemas.openxmlformats.org/drawingml/2006/picture" xmlns:a="http://schemas.openxmlformats.org/drawingml/2006/main" xmlns:mv="urn:schemas-microsoft-com:mac:vml" xmlns:ve="http://schemas.openxmlformats.org/markup-compatibility/2006">
+                <mc:Fallback xmlns:ve="http://schemas.openxmlformats.org/markup-compatibility/2006" xmlns:mv="urn:schemas-microsoft-com:mac:vml" xmlns:a="http://schemas.openxmlformats.org/drawingml/2006/main" xmlns:pic="http://schemas.openxmlformats.org/drawingml/2006/picture" xmlns:c="http://schemas.openxmlformats.org/drawingml/2006/chart" xmlns:a14="http://schemas.microsoft.com/office/drawing/2010/main">
                   <w:pict>
                     <v:shape w14:anchorId="1C8B1292" id="Conector recto de flecha 2" o:spid="_x0000_s1026" type="#_x0000_t32" style="position:absolute;margin-left:7pt;margin-top:5pt;width:426pt;height:1pt;z-index:251659264;visibility:visible;mso-wrap-style:square;mso-wrap-distance-left:9pt;mso-wrap-distance-top:0;mso-wrap-distance-right:9pt;mso-wrap-distance-bottom:0;mso-position-horizontal:absolute;mso-position-horizontal-relative:margin;mso-position-vertical:absolute;mso-position-vertical-relative:text" o:gfxdata="UEsDBBQABgAIAAAAIQC2gziS/gAAAOEBAAATAAAAW0NvbnRlbnRfVHlwZXNdLnhtbJSRQU7DMBBF 90jcwfIWJU67QAgl6YK0S0CoHGBkTxKLZGx5TGhvj5O2G0SRWNoz/78nu9wcxkFMGNg6quQqL6RA 0s5Y6ir5vt9lD1JwBDIwOMJKHpHlpr69KfdHjyxSmriSfYz+USnWPY7AufNIadK6MEJMx9ApD/oD OlTrorhX2lFEilmcO2RdNtjC5xDF9pCuTyYBB5bi6bQ4syoJ3g9WQ0ymaiLzg5KdCXlKLjvcW893 SUOqXwnz5DrgnHtJTxOsQfEKIT7DmDSUCaxw7Rqn8787ZsmRM9e2VmPeBN4uqYvTtW7jvijg9N/y JsXecLq0q+WD6m8AAAD//wMAUEsDBBQABgAIAAAAIQA4/SH/1gAAAJQBAAALAAAAX3JlbHMvLnJl bHOkkMFqwzAMhu+DvYPRfXGawxijTi+j0GvpHsDYimMaW0Yy2fr2M4PBMnrbUb/Q94l/f/hMi1qR JVI2sOt6UJgd+ZiDgffL8ekFlFSbvV0oo4EbChzGx4f9GRdb25HMsYhqlCwG5lrLq9biZkxWOiqY 22YiTra2kYMu1l1tQD30/bPm3wwYN0x18gb45AdQl1tp5j/sFB2T0FQ7R0nTNEV3j6o9feQzro1i OWA14Fm+Q8a1a8+Bvu/d/dMb2JY5uiPbhG/ktn4cqGU/er3pcvwCAAD//wMAUEsDBBQABgAIAAAA IQDfwcP16gEAAMMDAAAOAAAAZHJzL2Uyb0RvYy54bWysU01v2zAMvQ/YfxB0X2wnbdoacXpI1l2G LUC3H8BItC1AX5C0OPn3o+Ss3cdlGKaDREnk0+MjtXk8G81OGKJytuPNouYMrXBS2aHjX788vbvn LCawErSz2PELRv64fftmM/kWl250WmJgBGJjO/mOjyn5tqqiGNFAXDiPli57Fwwk2oahkgEmQje6 Wtb1uppckD44gTHS6X6+5NuC3/co0ue+j5iY7jhxS2UOZT7mudpuoB0C+FGJKw34BxYGlKVHX6D2 kIB9C+oPKKNEcNH1aSGcqVzfK4ElB8qmqX/L5nkEjyUXEif6F5ni/4MVn06HwJTs+JIzC4ZKtKNC ieQCC3lhElmvUYzAllmtyceWgnb2EK676A8hp37ug8krJcXOhLderZsVlf/S8dXdfU1jVhvPiQly uL1pHu6WN5wJ8ih31SuIDzF9QGdYNjoeUwA1jIm4zeSaojacPsZENCjwR0BmYN2T0rqUVls2UV8+ 1LdUfQHUYb2GRKbxlHO0Q8GJTiuZY3J0DMNxpwM7Qe6ZMjJxeuMXt/zgHuI4+5WrOT+jEmZtoB0R 5HsrWbp40tWSrjyzMSg500j/JVvFM4HSf+NJJLQlLrkKs+7ZOjp5KeUo59Qphe21q3Mr/rwv0a9/ b/sdAAD//wMAUEsDBBQABgAIAAAAIQCp1g2M2QAAAAgBAAAPAAAAZHJzL2Rvd25yZXYueG1sTE/L TsMwELwj8Q/WInGjNhWKqhCnqhA9ACcCl9y28ZKE+hHZbhr4epYTnGZnZzU7U20XZ8VMMY3Ba7hd KRDku2BG32t4f9vfbECkjN6gDZ40fFGCbX15UWFpwtm/0tzkXrCJTyVqGHKeSilTN5DDtAoTedY+ QnSYmcZemohnNndWrpUqpMPR84cBJ3oYqDs2J6fBxmf7+Ri+Vbs8xblpXYv7l0nr66tldw8i05L/ juE3PkeHmjMdwsmbJCzzO66SGRUj65ui4OHAi7UCWVfyf4H6BwAA//8DAFBLAQItABQABgAIAAAA IQC2gziS/gAAAOEBAAATAAAAAAAAAAAAAAAAAAAAAABbQ29udGVudF9UeXBlc10ueG1sUEsBAi0A FAAGAAgAAAAhADj9If/WAAAAlAEAAAsAAAAAAAAAAAAAAAAALwEAAF9yZWxzLy5yZWxzUEsBAi0A FAAGAAgAAAAhAN/Bw/XqAQAAwwMAAA4AAAAAAAAAAAAAAAAALgIAAGRycy9lMm9Eb2MueG1sUEsB Ai0AFAAGAAgAAAAhAKnWDYzZAAAACAEAAA8AAAAAAAAAAAAAAAAARAQAAGRycy9kb3ducmV2Lnht bFBLBQYAAAAABAAEAPMAAABKBQAAAAA= " o:allowincell="f" strokeweight="1.5pt">
                       <v:stroke joinstyle="miter"/>
@@ -971,23 +971,7 @@
           <w:sz w:val="24"/>
           <w:szCs w:val="24"/>
         </w:rPr>
-        <w:t xml:space="preserve">Python es útil para escribir código del lado del servidor debido a que ofrece muchas bibliotecas que constan de código </w:t>
-      </w:r>
-      <w:r>
-        <w:rPr>
-          <w:rFonts w:ascii="Times New Roman" w:eastAsia="Times New Roman" w:hAnsi="Times New Roman" w:cs="Times New Roman"/>
-          <w:sz w:val="24"/>
-          <w:szCs w:val="24"/>
-        </w:rPr>
-        <w:t>prescrito</w:t>
-      </w:r>
-      <w:r>
-        <w:rPr>
-          <w:rFonts w:ascii="Times New Roman" w:eastAsia="Times New Roman" w:hAnsi="Times New Roman" w:cs="Times New Roman"/>
-          <w:sz w:val="24"/>
-          <w:szCs w:val="24"/>
-        </w:rPr>
-        <w:t xml:space="preserve"> para crear funciones de </w:t>
+        <w:t xml:space="preserve">Python es útil para escribir código del lado del servidor debido a que ofrece muchas bibliotecas que constan de código prescrito para crear funciones de </w:t>
       </w:r>
       <w:proofErr w:type="spellStart"/>
       <w:r>
@@ -2641,23 +2625,7 @@
           <w:sz w:val="24"/>
           <w:szCs w:val="24"/>
         </w:rPr>
-        <w:t xml:space="preserve"> y a dato el cual será el elemento que queremos guardar en el nodo. Al insertar nuestro primer elemento a la lista primero queremos revisar que la lista este vacía, si </w:t>
-      </w:r>
-      <w:r>
-        <w:rPr>
-          <w:rFonts w:ascii="Times New Roman" w:eastAsia="Times New Roman" w:hAnsi="Times New Roman" w:cs="Times New Roman"/>
-          <w:sz w:val="24"/>
-          <w:szCs w:val="24"/>
-        </w:rPr>
-        <w:t>está</w:t>
-      </w:r>
-      <w:r>
-        <w:rPr>
-          <w:rFonts w:ascii="Times New Roman" w:eastAsia="Times New Roman" w:hAnsi="Times New Roman" w:cs="Times New Roman"/>
-          <w:sz w:val="24"/>
-          <w:szCs w:val="24"/>
-        </w:rPr>
-        <w:t xml:space="preserve"> vacía vamos a crear el primer nodo y pasaremos como parámetro el dato de la clase. En caso contrario vamos a desplegar un mensaje al usuario de que la lista no está vacía.</w:t>
+        <w:t xml:space="preserve"> y a dato el cual será el elemento que queremos guardar en el nodo. Al insertar nuestro primer elemento a la lista primero queremos revisar que la lista este vacía, si está vacía vamos a crear el primer nodo y pasaremos como parámetro el dato de la clase. En caso contrario vamos a desplegar un mensaje al usuario de que la lista no está vacía.</w:t>
       </w:r>
     </w:p>
     <w:p>
@@ -3478,15 +3446,25 @@
           <w:rFonts w:ascii="Times New Roman" w:eastAsia="Times New Roman" w:hAnsi="Times New Roman" w:cs="Times New Roman"/>
           <w:sz w:val="24"/>
           <w:szCs w:val="24"/>
-        </w:rPr>
-      </w:pPr>
-      <w:r>
-        <w:rPr>
-          <w:rFonts w:ascii="Times New Roman" w:eastAsia="Times New Roman" w:hAnsi="Times New Roman" w:cs="Times New Roman"/>
-          <w:sz w:val="24"/>
-          <w:szCs w:val="24"/>
-        </w:rPr>
-        <w:t xml:space="preserve">Pérez, J. R. C. (2020, noviembre 21). Implementando una lista doblemente ligada en Python. Medium. </w:t>
+          <w:lang w:val="en-US"/>
+        </w:rPr>
+      </w:pPr>
+      <w:r>
+        <w:rPr>
+          <w:rFonts w:ascii="Times New Roman" w:eastAsia="Times New Roman" w:hAnsi="Times New Roman" w:cs="Times New Roman"/>
+          <w:sz w:val="24"/>
+          <w:szCs w:val="24"/>
+        </w:rPr>
+        <w:t xml:space="preserve">Pérez, J. R. C. (2020, noviembre 21). Implementando una lista doblemente ligada en Python. </w:t>
+      </w:r>
+      <w:r>
+        <w:rPr>
+          <w:rFonts w:ascii="Times New Roman" w:eastAsia="Times New Roman" w:hAnsi="Times New Roman" w:cs="Times New Roman"/>
+          <w:sz w:val="24"/>
+          <w:szCs w:val="24"/>
+          <w:lang w:val="en-US"/>
+        </w:rPr>
+        <w:t xml:space="preserve">Medium. </w:t>
       </w:r>
       <w:hyperlink r:id="rId11" w:history="1">
         <w:r>
@@ -3494,6 +3472,7 @@
             <w:rFonts w:ascii="Times New Roman" w:eastAsia="Times New Roman" w:hAnsi="Times New Roman" w:cs="Times New Roman"/>
             <w:sz w:val="24"/>
             <w:szCs w:val="24"/>
+            <w:lang w:val="en-US"/>
           </w:rPr>
           <w:t>https://a01153884.medium.com/implementando-una-lista-doblemente-ligada-en-python-b8def2b8df73</w:t>
         </w:r>
@@ -3508,6 +3487,7 @@
           <w:rFonts w:ascii="Times New Roman" w:eastAsia="Times New Roman" w:hAnsi="Times New Roman" w:cs="Times New Roman"/>
           <w:sz w:val="24"/>
           <w:szCs w:val="24"/>
+          <w:lang w:val="en-US"/>
         </w:rPr>
       </w:pPr>
     </w:p>
@@ -3529,6 +3509,7 @@
           <w:rFonts w:ascii="Times New Roman" w:eastAsia="Times New Roman" w:hAnsi="Times New Roman" w:cs="Times New Roman"/>
           <w:sz w:val="24"/>
           <w:szCs w:val="24"/>
+          <w:lang w:val="en-US"/>
         </w:rPr>
         <w:t>xml.etree</w:t>
       </w:r>
@@ -3538,6 +3519,7 @@
           <w:rFonts w:ascii="Times New Roman" w:eastAsia="Times New Roman" w:hAnsi="Times New Roman" w:cs="Times New Roman"/>
           <w:sz w:val="24"/>
           <w:szCs w:val="24"/>
+          <w:lang w:val="en-US"/>
         </w:rPr>
         <w:t>.ElementTree</w:t>
       </w:r>
@@ -3547,6 +3529,7 @@
           <w:rFonts w:ascii="Times New Roman" w:eastAsia="Times New Roman" w:hAnsi="Times New Roman" w:cs="Times New Roman"/>
           <w:sz w:val="24"/>
           <w:szCs w:val="24"/>
+          <w:lang w:val="en-US"/>
         </w:rPr>
         <w:t xml:space="preserve"> — The </w:t>
       </w:r>
@@ -3556,6 +3539,7 @@
           <w:rFonts w:ascii="Times New Roman" w:eastAsia="Times New Roman" w:hAnsi="Times New Roman" w:cs="Times New Roman"/>
           <w:sz w:val="24"/>
           <w:szCs w:val="24"/>
+          <w:lang w:val="en-US"/>
         </w:rPr>
         <w:t>ElementTree</w:t>
       </w:r>
@@ -3565,8 +3549,17 @@
           <w:rFonts w:ascii="Times New Roman" w:eastAsia="Times New Roman" w:hAnsi="Times New Roman" w:cs="Times New Roman"/>
           <w:sz w:val="24"/>
           <w:szCs w:val="24"/>
-        </w:rPr>
-        <w:t xml:space="preserve"> XML API. (s/f). Python </w:t>
+          <w:lang w:val="en-US"/>
+        </w:rPr>
+        <w:t xml:space="preserve"> XML API. </w:t>
+      </w:r>
+      <w:r>
+        <w:rPr>
+          <w:rFonts w:ascii="Times New Roman" w:eastAsia="Times New Roman" w:hAnsi="Times New Roman" w:cs="Times New Roman"/>
+          <w:sz w:val="24"/>
+          <w:szCs w:val="24"/>
+        </w:rPr>
+        <w:t xml:space="preserve">(s/f). Python </w:t>
       </w:r>
       <w:proofErr w:type="spellStart"/>
       <w:r>
@@ -3645,6 +3638,103 @@
         <w:ind w:left="0" w:firstLine="0"/>
         <w:jc w:val="both"/>
         <w:rPr>
+          <w:rFonts w:ascii="Times New Roman" w:eastAsia="Times New Roman" w:hAnsi="Times New Roman" w:cs="Times New Roman"/>
+          <w:sz w:val="24"/>
+          <w:szCs w:val="24"/>
+        </w:rPr>
+        <w:sectPr>
+          <w:type w:val="continuous"/>
+          <w:pgSz w:w="12240" w:h="15840"/>
+          <w:pgMar w:top="1530" w:right="1133" w:bottom="1417" w:left="566" w:header="0" w:footer="720" w:gutter="0"/>
+          <w:cols w:num="2" w:space="720" w:equalWidth="0">
+            <w:col w:w="5089" w:space="360"/>
+            <w:col w:w="5089" w:space="0"/>
+          </w:cols>
+        </w:sectPr>
+      </w:pPr>
+    </w:p>
+    <w:p>
+      <w:pPr>
+        <w:spacing w:line="276" w:lineRule="auto"/>
+        <w:ind w:left="0" w:firstLine="0"/>
+        <w:jc w:val="both"/>
+        <w:rPr>
+          <w:rFonts w:ascii="Times New Roman" w:eastAsia="Times New Roman" w:hAnsi="Times New Roman" w:cs="Times New Roman"/>
+          <w:sz w:val="24"/>
+          <w:szCs w:val="24"/>
+        </w:rPr>
+      </w:pPr>
+      <w:r>
+        <w:rPr>
+          <w:rFonts w:ascii="Times New Roman" w:eastAsia="Times New Roman" w:hAnsi="Times New Roman" w:cs="Times New Roman"/>
+          <w:noProof/>
+          <w:sz w:val="24"/>
+          <w:szCs w:val="24"/>
+        </w:rPr>
+        <w:lastRenderedPageBreak/>
+        <w:drawing>
+          <wp:anchor distT="0" distB="0" distL="114300" distR="114300" simplePos="0" relativeHeight="251660288" behindDoc="0" locked="0" layoutInCell="1" allowOverlap="1" wp14:anchorId="0A4A03E0" wp14:editId="120A2963">
+            <wp:simplePos x="0" y="0"/>
+            <wp:positionH relativeFrom="page">
+              <wp:posOffset>-967740</wp:posOffset>
+            </wp:positionH>
+            <wp:positionV relativeFrom="paragraph">
+              <wp:posOffset>11430</wp:posOffset>
+            </wp:positionV>
+            <wp:extent cx="9524170" cy="7124700"/>
+            <wp:effectExtent l="0" t="0" r="1270" b="0"/>
+            <wp:wrapNone/>
+            <wp:docPr id="1927616732" name="Imagen 1"/>
+            <wp:cNvGraphicFramePr>
+              <a:graphicFrameLocks xmlns:a="http://schemas.openxmlformats.org/drawingml/2006/main" noChangeAspect="1"/>
+            </wp:cNvGraphicFramePr>
+            <a:graphic xmlns:a="http://schemas.openxmlformats.org/drawingml/2006/main">
+              <a:graphicData uri="http://schemas.openxmlformats.org/drawingml/2006/picture">
+                <pic:pic xmlns:pic="http://schemas.openxmlformats.org/drawingml/2006/picture">
+                  <pic:nvPicPr>
+                    <pic:cNvPr id="1927616732" name="Imagen 1927616732"/>
+                    <pic:cNvPicPr/>
+                  </pic:nvPicPr>
+                  <pic:blipFill>
+                    <a:blip r:embed="rId14" cstate="print">
+                      <a:extLst>
+                        <a:ext uri="{28A0092B-C50C-407E-A947-70E740481C1C}">
+                          <a14:useLocalDpi xmlns:a14="http://schemas.microsoft.com/office/drawing/2010/main" val="0"/>
+                        </a:ext>
+                      </a:extLst>
+                    </a:blip>
+                    <a:stretch>
+                      <a:fillRect/>
+                    </a:stretch>
+                  </pic:blipFill>
+                  <pic:spPr>
+                    <a:xfrm>
+                      <a:off x="0" y="0"/>
+                      <a:ext cx="9524170" cy="7124700"/>
+                    </a:xfrm>
+                    <a:prstGeom prst="rect">
+                      <a:avLst/>
+                    </a:prstGeom>
+                  </pic:spPr>
+                </pic:pic>
+              </a:graphicData>
+            </a:graphic>
+            <wp14:sizeRelH relativeFrom="margin">
+              <wp14:pctWidth>0</wp14:pctWidth>
+            </wp14:sizeRelH>
+            <wp14:sizeRelV relativeFrom="margin">
+              <wp14:pctHeight>0</wp14:pctHeight>
+            </wp14:sizeRelV>
+          </wp:anchor>
+        </w:drawing>
+      </w:r>
+    </w:p>
+    <w:p>
+      <w:pPr>
+        <w:spacing w:line="276" w:lineRule="auto"/>
+        <w:ind w:left="0" w:firstLine="0"/>
+        <w:jc w:val="both"/>
+        <w:rPr>
           <w:rFonts w:ascii="Arial" w:eastAsia="Arial" w:hAnsi="Arial" w:cs="Arial"/>
           <w:b/>
         </w:rPr>
@@ -3694,34 +3784,13 @@
         <w:ind w:left="0" w:firstLine="0"/>
         <w:jc w:val="both"/>
         <w:rPr>
-          <w:rFonts w:ascii="Times New Roman" w:eastAsia="Times New Roman" w:hAnsi="Times New Roman" w:cs="Times New Roman"/>
-          <w:b/>
-          <w:sz w:val="24"/>
-          <w:szCs w:val="24"/>
-        </w:rPr>
-      </w:pPr>
-      <w:r>
-        <w:rPr>
-          <w:rFonts w:ascii="Times New Roman" w:eastAsia="Times New Roman" w:hAnsi="Times New Roman" w:cs="Times New Roman"/>
-          <w:b/>
-          <w:sz w:val="24"/>
-          <w:szCs w:val="24"/>
-        </w:rPr>
-        <w:t xml:space="preserve">Apéndices </w:t>
-      </w:r>
-    </w:p>
-    <w:p>
-      <w:pPr>
-        <w:spacing w:line="276" w:lineRule="auto"/>
-        <w:ind w:left="0" w:firstLine="0"/>
-        <w:jc w:val="both"/>
-        <w:rPr>
           <w:lang w:val="es-419"/>
         </w:rPr>
       </w:pPr>
     </w:p>
     <w:sectPr>
-      <w:type w:val="continuous"/>
+      <w:headerReference w:type="default" r:id="rId15"/>
+      <w:footerReference w:type="default" r:id="rId16"/>
       <w:pgSz w:w="12240" w:h="15840"/>
       <w:pgMar w:top="1530" w:right="1133" w:bottom="1417" w:left="566" w:header="0" w:footer="720" w:gutter="0"/>
       <w:cols w:num="2" w:space="720" w:equalWidth="0">
@@ -3768,6 +3837,22 @@
 </w:ftr>
 </file>
 
+<file path=word/footer2.xml><?xml version="1.0" encoding="utf-8"?>
+<w:ftr xmlns:wpc="http://schemas.microsoft.com/office/word/2010/wordprocessingCanvas" xmlns:cx="http://schemas.microsoft.com/office/drawing/2014/chartex" xmlns:cx1="http://schemas.microsoft.com/office/drawing/2015/9/8/chartex" xmlns:cx2="http://schemas.microsoft.com/office/drawing/2015/10/21/chartex" xmlns:cx3="http://schemas.microsoft.com/office/drawing/2016/5/9/chartex" xmlns:cx4="http://schemas.microsoft.com/office/drawing/2016/5/10/chartex" xmlns:cx5="http://schemas.microsoft.com/office/drawing/2016/5/11/chartex" xmlns:cx6="http://schemas.microsoft.com/office/drawing/2016/5/12/chartex" xmlns:cx7="http://schemas.microsoft.com/office/drawing/2016/5/13/chartex" xmlns:cx8="http://schemas.microsoft.com/office/drawing/2016/5/14/chartex" xmlns:mc="http://schemas.openxmlformats.org/markup-compatibility/2006" xmlns:aink="http://schemas.microsoft.com/office/drawing/2016/ink" xmlns:am3d="http://schemas.microsoft.com/office/drawing/2017/model3d" xmlns:o="urn:schemas-microsoft-com:office:office" xmlns:oel="http://schemas.microsoft.com/office/2019/extlst" xmlns:r="http://schemas.openxmlformats.org/officeDocument/2006/relationships" xmlns:m="http://schemas.openxmlformats.org/officeDocument/2006/math" xmlns:v="urn:schemas-microsoft-com:vml" xmlns:wp14="http://schemas.microsoft.com/office/word/2010/wordprocessingDrawing" xmlns:wp="http://schemas.openxmlformats.org/drawingml/2006/wordprocessingDrawing" xmlns:w10="urn:schemas-microsoft-com:office:word" xmlns:w="http://schemas.openxmlformats.org/wordprocessingml/2006/main" xmlns:w14="http://schemas.microsoft.com/office/word/2010/wordml" xmlns:w15="http://schemas.microsoft.com/office/word/2012/wordml" xmlns:w16cex="http://schemas.microsoft.com/office/word/2018/wordml/cex" xmlns:w16cid="http://schemas.microsoft.com/office/word/2016/wordml/cid" xmlns:w16="http://schemas.microsoft.com/office/word/2018/wordml" xmlns:w16sdtdh="http://schemas.microsoft.com/office/word/2020/wordml/sdtdatahash" xmlns:w16se="http://schemas.microsoft.com/office/word/2015/wordml/symex" xmlns:wpg="http://schemas.microsoft.com/office/word/2010/wordprocessingGroup" xmlns:wpi="http://schemas.microsoft.com/office/word/2010/wordprocessingInk" xmlns:wne="http://schemas.microsoft.com/office/word/2006/wordml" xmlns:wps="http://schemas.microsoft.com/office/word/2010/wordprocessingShape" mc:Ignorable="w14 w15 w16se w16cid w16 w16cex w16sdtdh wp14">
+  <w:p>
+    <w:pPr>
+      <w:jc w:val="center"/>
+    </w:pPr>
+  </w:p>
+  <w:p>
+    <w:pPr>
+      <w:spacing w:after="708"/>
+      <w:jc w:val="center"/>
+    </w:pPr>
+  </w:p>
+</w:ftr>
+</file>
+
 <file path=word/footnotes.xml><?xml version="1.0" encoding="utf-8"?>
 <w:footnotes xmlns:wpc="http://schemas.microsoft.com/office/word/2010/wordprocessingCanvas" xmlns:cx="http://schemas.microsoft.com/office/drawing/2014/chartex" xmlns:cx1="http://schemas.microsoft.com/office/drawing/2015/9/8/chartex" xmlns:cx2="http://schemas.microsoft.com/office/drawing/2015/10/21/chartex" xmlns:cx3="http://schemas.microsoft.com/office/drawing/2016/5/9/chartex" xmlns:cx4="http://schemas.microsoft.com/office/drawing/2016/5/10/chartex" xmlns:cx5="http://schemas.microsoft.com/office/drawing/2016/5/11/chartex" xmlns:cx6="http://schemas.microsoft.com/office/drawing/2016/5/12/chartex" xmlns:cx7="http://schemas.microsoft.com/office/drawing/2016/5/13/chartex" xmlns:cx8="http://schemas.microsoft.com/office/drawing/2016/5/14/chartex" xmlns:mc="http://schemas.openxmlformats.org/markup-compatibility/2006" xmlns:aink="http://schemas.microsoft.com/office/drawing/2016/ink" xmlns:am3d="http://schemas.microsoft.com/office/drawing/2017/model3d" xmlns:o="urn:schemas-microsoft-com:office:office" xmlns:oel="http://schemas.microsoft.com/office/2019/extlst" xmlns:r="http://schemas.openxmlformats.org/officeDocument/2006/relationships" xmlns:m="http://schemas.openxmlformats.org/officeDocument/2006/math" xmlns:v="urn:schemas-microsoft-com:vml" xmlns:wp14="http://schemas.microsoft.com/office/word/2010/wordprocessingDrawing" xmlns:wp="http://schemas.openxmlformats.org/drawingml/2006/wordprocessingDrawing" xmlns:w10="urn:schemas-microsoft-com:office:word" xmlns:w="http://schemas.openxmlformats.org/wordprocessingml/2006/main" xmlns:w14="http://schemas.microsoft.com/office/word/2010/wordml" xmlns:w15="http://schemas.microsoft.com/office/word/2012/wordml" xmlns:w16cex="http://schemas.microsoft.com/office/word/2018/wordml/cex" xmlns:w16cid="http://schemas.microsoft.com/office/word/2016/wordml/cid" xmlns:w16="http://schemas.microsoft.com/office/word/2018/wordml" xmlns:w16sdtdh="http://schemas.microsoft.com/office/word/2020/wordml/sdtdatahash" xmlns:w16se="http://schemas.microsoft.com/office/word/2015/wordml/symex" xmlns:wpg="http://schemas.microsoft.com/office/word/2010/wordprocessingGroup" xmlns:wpi="http://schemas.microsoft.com/office/word/2010/wordprocessingInk" xmlns:wne="http://schemas.microsoft.com/office/word/2006/wordml" xmlns:wps="http://schemas.microsoft.com/office/word/2010/wordprocessingShape" mc:Ignorable="w14 w15 w16se w16cid w16 w16cex w16sdtdh wp14">
   <w:footnote w:type="separator" w:id="-1">
@@ -3870,6 +3955,69 @@
       </w:rPr>
       <w:t>.</w:t>
     </w:r>
+  </w:p>
+</w:hdr>
+</file>
+
+<file path=word/header2.xml><?xml version="1.0" encoding="utf-8"?>
+<w:hdr xmlns:wpc="http://schemas.microsoft.com/office/word/2010/wordprocessingCanvas" xmlns:cx="http://schemas.microsoft.com/office/drawing/2014/chartex" xmlns:cx1="http://schemas.microsoft.com/office/drawing/2015/9/8/chartex" xmlns:cx2="http://schemas.microsoft.com/office/drawing/2015/10/21/chartex" xmlns:cx3="http://schemas.microsoft.com/office/drawing/2016/5/9/chartex" xmlns:cx4="http://schemas.microsoft.com/office/drawing/2016/5/10/chartex" xmlns:cx5="http://schemas.microsoft.com/office/drawing/2016/5/11/chartex" xmlns:cx6="http://schemas.microsoft.com/office/drawing/2016/5/12/chartex" xmlns:cx7="http://schemas.microsoft.com/office/drawing/2016/5/13/chartex" xmlns:cx8="http://schemas.microsoft.com/office/drawing/2016/5/14/chartex" xmlns:mc="http://schemas.openxmlformats.org/markup-compatibility/2006" xmlns:aink="http://schemas.microsoft.com/office/drawing/2016/ink" xmlns:am3d="http://schemas.microsoft.com/office/drawing/2017/model3d" xmlns:o="urn:schemas-microsoft-com:office:office" xmlns:oel="http://schemas.microsoft.com/office/2019/extlst" xmlns:r="http://schemas.openxmlformats.org/officeDocument/2006/relationships" xmlns:m="http://schemas.openxmlformats.org/officeDocument/2006/math" xmlns:v="urn:schemas-microsoft-com:vml" xmlns:wp14="http://schemas.microsoft.com/office/word/2010/wordprocessingDrawing" xmlns:wp="http://schemas.openxmlformats.org/drawingml/2006/wordprocessingDrawing" xmlns:w10="urn:schemas-microsoft-com:office:word" xmlns:w="http://schemas.openxmlformats.org/wordprocessingml/2006/main" xmlns:w14="http://schemas.microsoft.com/office/word/2010/wordml" xmlns:w15="http://schemas.microsoft.com/office/word/2012/wordml" xmlns:w16cex="http://schemas.microsoft.com/office/word/2018/wordml/cex" xmlns:w16cid="http://schemas.microsoft.com/office/word/2016/wordml/cid" xmlns:w16="http://schemas.microsoft.com/office/word/2018/wordml" xmlns:w16sdtdh="http://schemas.microsoft.com/office/word/2020/wordml/sdtdatahash" xmlns:w16se="http://schemas.microsoft.com/office/word/2015/wordml/symex" xmlns:wpg="http://schemas.microsoft.com/office/word/2010/wordprocessingGroup" xmlns:wpi="http://schemas.microsoft.com/office/word/2010/wordprocessingInk" xmlns:wne="http://schemas.microsoft.com/office/word/2006/wordml" xmlns:wps="http://schemas.microsoft.com/office/word/2010/wordprocessingShape" mc:Ignorable="w14 w15 w16se w16cid w16 w16cex w16sdtdh wp14">
+  <w:p>
+    <w:pPr>
+      <w:spacing w:line="276" w:lineRule="auto"/>
+      <w:ind w:left="0" w:firstLine="0"/>
+      <w:jc w:val="center"/>
+      <w:rPr>
+        <w:rFonts w:ascii="Times New Roman" w:eastAsia="Times New Roman" w:hAnsi="Times New Roman" w:cs="Times New Roman"/>
+        <w:b/>
+        <w:sz w:val="24"/>
+        <w:szCs w:val="24"/>
+      </w:rPr>
+    </w:pPr>
+  </w:p>
+  <w:p>
+    <w:pPr>
+      <w:spacing w:line="276" w:lineRule="auto"/>
+      <w:ind w:left="0" w:firstLine="0"/>
+      <w:jc w:val="center"/>
+      <w:rPr>
+        <w:rFonts w:ascii="Times New Roman" w:eastAsia="Times New Roman" w:hAnsi="Times New Roman" w:cs="Times New Roman"/>
+        <w:b/>
+        <w:sz w:val="24"/>
+        <w:szCs w:val="24"/>
+      </w:rPr>
+    </w:pPr>
+  </w:p>
+  <w:p>
+    <w:pPr>
+      <w:spacing w:line="276" w:lineRule="auto"/>
+      <w:ind w:left="0" w:firstLine="0"/>
+      <w:jc w:val="center"/>
+      <w:rPr>
+        <w:rFonts w:ascii="Times New Roman" w:eastAsia="Times New Roman" w:hAnsi="Times New Roman" w:cs="Times New Roman"/>
+        <w:b/>
+        <w:sz w:val="24"/>
+        <w:szCs w:val="24"/>
+      </w:rPr>
+    </w:pPr>
+    <w:r>
+      <w:rPr>
+        <w:rFonts w:ascii="Times New Roman" w:eastAsia="Times New Roman" w:hAnsi="Times New Roman" w:cs="Times New Roman"/>
+        <w:b/>
+        <w:sz w:val="24"/>
+        <w:szCs w:val="24"/>
+      </w:rPr>
+      <w:t>Apéndices</w:t>
+    </w:r>
+  </w:p>
+  <w:p>
+    <w:pPr>
+      <w:ind w:left="0" w:firstLine="0"/>
+      <w:rPr>
+        <w:rFonts w:ascii="Arial" w:eastAsia="Arial" w:hAnsi="Arial" w:cs="Arial"/>
+        <w:sz w:val="16"/>
+        <w:szCs w:val="16"/>
+      </w:rPr>
+    </w:pPr>
   </w:p>
 </w:hdr>
 </file>

</xml_diff>